<commit_message>
Minor changes in base classes. Finalized report1.docx
</commit_message>
<xml_diff>
--- a/Reports/report1.docx
+++ b/Reports/report1.docx
@@ -50,7 +50,6 @@
         <w:t xml:space="preserve">Код работы выложен на </w:t>
       </w:r>
       <w:hyperlink r:id="rId5" w:history="1">
-        <w:proofErr w:type="spellStart"/>
         <w:r>
           <w:rPr>
             <w:rStyle w:val="a3"/>
@@ -59,7 +58,6 @@
           </w:rPr>
           <w:t>гитхаб</w:t>
         </w:r>
-        <w:proofErr w:type="spellEnd"/>
       </w:hyperlink>
       <w:r>
         <w:rPr>
@@ -131,7 +129,7 @@
     <w:p>
       <w:pPr>
         <w:pStyle w:val="a5"/>
-        <w:jc w:val="both"/>
+        <w:jc w:val="center"/>
         <w:rPr>
           <w:sz w:val="28"/>
           <w:szCs w:val="28"/>
@@ -143,10 +141,10 @@
           <w:szCs w:val="28"/>
         </w:rPr>
         <w:drawing>
-          <wp:inline distT="0" distB="0" distL="0" distR="0" wp14:anchorId="15B8CD30" wp14:editId="73C58D5F">
-            <wp:extent cx="4027176" cy="2338387"/>
-            <wp:effectExtent l="0" t="0" r="0" b="5080"/>
-            <wp:docPr id="662197301" name="Рисунок 1" descr="Изображение выглядит как текст, снимок экрана, Шрифт&#10;&#10;Автоматически созданное описание"/>
+          <wp:inline distT="0" distB="0" distL="0" distR="0" wp14:anchorId="4FC3CBF7" wp14:editId="4EC6C826">
+            <wp:extent cx="4184552" cy="2631057"/>
+            <wp:effectExtent l="0" t="0" r="6985" b="0"/>
+            <wp:docPr id="1223424356" name="Рисунок 1" descr="Изображение выглядит как текст, снимок экрана, Шрифт&#10;&#10;Автоматически созданное описание"/>
             <wp:cNvGraphicFramePr>
               <a:graphicFrameLocks xmlns:a="http://schemas.openxmlformats.org/drawingml/2006/main" noChangeAspect="1"/>
             </wp:cNvGraphicFramePr>
@@ -154,7 +152,7 @@
               <a:graphicData uri="http://schemas.openxmlformats.org/drawingml/2006/picture">
                 <pic:pic xmlns:pic="http://schemas.openxmlformats.org/drawingml/2006/picture">
                   <pic:nvPicPr>
-                    <pic:cNvPr id="662197301" name="Рисунок 1" descr="Изображение выглядит как текст, снимок экрана, Шрифт&#10;&#10;Автоматически созданное описание"/>
+                    <pic:cNvPr id="1223424356" name="Рисунок 1" descr="Изображение выглядит как текст, снимок экрана, Шрифт&#10;&#10;Автоматически созданное описание"/>
                     <pic:cNvPicPr/>
                   </pic:nvPicPr>
                   <pic:blipFill>
@@ -166,7 +164,7 @@
                   <pic:spPr>
                     <a:xfrm>
                       <a:off x="0" y="0"/>
-                      <a:ext cx="4065514" cy="2360648"/>
+                      <a:ext cx="4232843" cy="2661420"/>
                     </a:xfrm>
                     <a:prstGeom prst="rect">
                       <a:avLst/>
@@ -225,7 +223,7 @@
     <w:p>
       <w:pPr>
         <w:pStyle w:val="a5"/>
-        <w:jc w:val="both"/>
+        <w:jc w:val="center"/>
         <w:rPr>
           <w:sz w:val="28"/>
           <w:szCs w:val="28"/>
@@ -237,10 +235,10 @@
           <w:szCs w:val="28"/>
         </w:rPr>
         <w:drawing>
-          <wp:inline distT="0" distB="0" distL="0" distR="0" wp14:anchorId="02877E84" wp14:editId="567AD13C">
-            <wp:extent cx="3872392" cy="3119438"/>
-            <wp:effectExtent l="0" t="0" r="0" b="5080"/>
-            <wp:docPr id="1165338028" name="Рисунок 1"/>
+          <wp:inline distT="0" distB="0" distL="0" distR="0" wp14:anchorId="79BFF3DD" wp14:editId="64574C7B">
+            <wp:extent cx="4527548" cy="2846717"/>
+            <wp:effectExtent l="0" t="0" r="6985" b="0"/>
+            <wp:docPr id="1499066035" name="Рисунок 1" descr="Изображение выглядит как текст, снимок экрана, Шрифт&#10;&#10;Автоматически созданное описание"/>
             <wp:cNvGraphicFramePr>
               <a:graphicFrameLocks xmlns:a="http://schemas.openxmlformats.org/drawingml/2006/main" noChangeAspect="1"/>
             </wp:cNvGraphicFramePr>
@@ -248,11 +246,11 @@
               <a:graphicData uri="http://schemas.openxmlformats.org/drawingml/2006/picture">
                 <pic:pic xmlns:pic="http://schemas.openxmlformats.org/drawingml/2006/picture">
                   <pic:nvPicPr>
-                    <pic:cNvPr id="1165338028" name=""/>
+                    <pic:cNvPr id="1499066035" name="Рисунок 1" descr="Изображение выглядит как текст, снимок экрана, Шрифт&#10;&#10;Автоматически созданное описание"/>
                     <pic:cNvPicPr/>
                   </pic:nvPicPr>
                   <pic:blipFill>
-                    <a:blip r:embed="rId7"/>
+                    <a:blip r:embed="rId6"/>
                     <a:stretch>
                       <a:fillRect/>
                     </a:stretch>
@@ -260,7 +258,7 @@
                   <pic:spPr>
                     <a:xfrm>
                       <a:off x="0" y="0"/>
-                      <a:ext cx="3887651" cy="3131730"/>
+                      <a:ext cx="4576017" cy="2877192"/>
                     </a:xfrm>
                     <a:prstGeom prst="rect">
                       <a:avLst/>
@@ -287,23 +285,7 @@
           <w:szCs w:val="28"/>
         </w:rPr>
         <w:lastRenderedPageBreak/>
-        <w:t xml:space="preserve">Аргументы, которые принимает функция </w:t>
-      </w:r>
-      <w:proofErr w:type="gramStart"/>
-      <w:r>
-        <w:rPr>
-          <w:sz w:val="28"/>
-          <w:szCs w:val="28"/>
-        </w:rPr>
-        <w:t>анимации</w:t>
-      </w:r>
-      <w:proofErr w:type="gramEnd"/>
-      <w:r>
-        <w:rPr>
-          <w:sz w:val="28"/>
-          <w:szCs w:val="28"/>
-        </w:rPr>
-        <w:t xml:space="preserve"> вводятся как шаблон. В конструкторе базового класса </w:t>
+        <w:t xml:space="preserve">Аргументы, которые принимает функция анимации вводятся как шаблон. В конструкторе базового класса </w:t>
       </w:r>
       <w:r>
         <w:rPr>
@@ -334,7 +316,6 @@
         </w:rPr>
         <w:t>.</w:t>
       </w:r>
-      <w:proofErr w:type="spellStart"/>
       <w:r>
         <w:rPr>
           <w:sz w:val="28"/>
@@ -343,7 +324,6 @@
         </w:rPr>
         <w:t>png</w:t>
       </w:r>
-      <w:proofErr w:type="spellEnd"/>
       <w:r>
         <w:rPr>
           <w:sz w:val="28"/>
@@ -374,21 +354,33 @@
         </w:rPr>
         <w:t xml:space="preserve">Из соображений удобства, со стороны пользователя ноль координат спрайта находится не в левом верхнем углу, а в центре. Для этого введен метод </w:t>
       </w:r>
-      <w:proofErr w:type="spellStart"/>
-      <w:r>
-        <w:rPr>
-          <w:sz w:val="28"/>
-          <w:szCs w:val="28"/>
-          <w:lang w:val="en-US"/>
-        </w:rPr>
-        <w:t>set_position</w:t>
-      </w:r>
-      <w:proofErr w:type="spellEnd"/>
-      <w:r>
-        <w:rPr>
-          <w:sz w:val="28"/>
-          <w:szCs w:val="28"/>
-          <w:lang w:val="en-US"/>
+      <w:r>
+        <w:rPr>
+          <w:sz w:val="28"/>
+          <w:szCs w:val="28"/>
+          <w:lang w:val="en-US"/>
+        </w:rPr>
+        <w:t>set</w:t>
+      </w:r>
+      <w:r>
+        <w:rPr>
+          <w:sz w:val="28"/>
+          <w:szCs w:val="28"/>
+        </w:rPr>
+        <w:t>_</w:t>
+      </w:r>
+      <w:r>
+        <w:rPr>
+          <w:sz w:val="28"/>
+          <w:szCs w:val="28"/>
+          <w:lang w:val="en-US"/>
+        </w:rPr>
+        <w:t>position</w:t>
+      </w:r>
+      <w:r>
+        <w:rPr>
+          <w:sz w:val="28"/>
+          <w:szCs w:val="28"/>
         </w:rPr>
         <w:t xml:space="preserve">, </w:t>
       </w:r>
@@ -499,6 +491,7 @@
       </w:r>
       <w:r>
         <w:rPr>
+          <w:noProof/>
           <w:sz w:val="28"/>
           <w:szCs w:val="28"/>
         </w:rPr>
@@ -518,7 +511,7 @@
                     <pic:cNvPicPr/>
                   </pic:nvPicPr>
                   <pic:blipFill>
-                    <a:blip r:embed="rId8"/>
+                    <a:blip r:embed="rId7"/>
                     <a:stretch>
                       <a:fillRect/>
                     </a:stretch>
@@ -699,6 +692,7 @@
       </w:pPr>
       <w:r>
         <w:rPr>
+          <w:noProof/>
           <w:sz w:val="28"/>
           <w:szCs w:val="28"/>
         </w:rPr>
@@ -718,7 +712,7 @@
                     <pic:cNvPicPr/>
                   </pic:nvPicPr>
                   <pic:blipFill>
-                    <a:blip r:embed="rId9"/>
+                    <a:blip r:embed="rId8"/>
                     <a:stretch>
                       <a:fillRect/>
                     </a:stretch>
@@ -804,7 +798,6 @@
         </w:rPr>
         <w:t xml:space="preserve"> в виде </w:t>
       </w:r>
-      <w:proofErr w:type="gramStart"/>
       <w:r>
         <w:rPr>
           <w:sz w:val="28"/>
@@ -820,7 +813,6 @@
         </w:rPr>
         <w:t>::</w:t>
       </w:r>
-      <w:proofErr w:type="gramEnd"/>
       <w:r>
         <w:rPr>
           <w:sz w:val="28"/>
@@ -883,13 +875,14 @@
       </w:pPr>
       <w:r>
         <w:rPr>
+          <w:noProof/>
           <w:sz w:val="28"/>
           <w:szCs w:val="28"/>
         </w:rPr>
         <w:lastRenderedPageBreak/>
         <w:drawing>
-          <wp:inline distT="0" distB="0" distL="0" distR="0" wp14:anchorId="6559DA92" wp14:editId="22E24126">
-            <wp:extent cx="3412427" cy="1814512"/>
+          <wp:inline distT="0" distB="0" distL="0" distR="0" wp14:anchorId="6559DA92" wp14:editId="3E75FA6A">
+            <wp:extent cx="2941607" cy="1564160"/>
             <wp:effectExtent l="0" t="0" r="0" b="0"/>
             <wp:docPr id="736914768" name="Рисунок 1"/>
             <wp:cNvGraphicFramePr>
@@ -903,7 +896,7 @@
                     <pic:cNvPicPr/>
                   </pic:nvPicPr>
                   <pic:blipFill>
-                    <a:blip r:embed="rId10"/>
+                    <a:blip r:embed="rId9"/>
                     <a:stretch>
                       <a:fillRect/>
                     </a:stretch>
@@ -911,7 +904,7 @@
                   <pic:spPr>
                     <a:xfrm>
                       <a:off x="0" y="0"/>
-                      <a:ext cx="3436505" cy="1827315"/>
+                      <a:ext cx="2968495" cy="1578457"/>
                     </a:xfrm>
                     <a:prstGeom prst="rect">
                       <a:avLst/>
@@ -939,9 +932,712 @@
         <w:rPr>
           <w:sz w:val="28"/>
           <w:szCs w:val="28"/>
-          <w:lang w:val="en-US"/>
-        </w:rPr>
-      </w:pPr>
+        </w:rPr>
+      </w:pPr>
+      <w:r>
+        <w:rPr>
+          <w:sz w:val="28"/>
+          <w:szCs w:val="28"/>
+        </w:rPr>
+        <w:t xml:space="preserve">В основной программе создан класс </w:t>
+      </w:r>
+      <w:r>
+        <w:rPr>
+          <w:sz w:val="28"/>
+          <w:szCs w:val="28"/>
+        </w:rPr>
+        <w:t>SimpleSpriteApp</w:t>
+      </w:r>
+      <w:r>
+        <w:rPr>
+          <w:sz w:val="28"/>
+          <w:szCs w:val="28"/>
+        </w:rPr>
+        <w:t xml:space="preserve">, унаследованный от созданного ранее класса </w:t>
+      </w:r>
+      <w:r>
+        <w:rPr>
+          <w:sz w:val="28"/>
+          <w:szCs w:val="28"/>
+          <w:lang w:val="en-US"/>
+        </w:rPr>
+        <w:t>App</w:t>
+      </w:r>
+      <w:r>
+        <w:rPr>
+          <w:sz w:val="28"/>
+          <w:szCs w:val="28"/>
+        </w:rPr>
+        <w:t xml:space="preserve"> </w:t>
+      </w:r>
+      <w:r>
+        <w:rPr>
+          <w:sz w:val="28"/>
+          <w:szCs w:val="28"/>
+        </w:rPr>
+        <w:t xml:space="preserve">с подставленным шаблоном </w:t>
+      </w:r>
+      <w:r>
+        <w:rPr>
+          <w:sz w:val="28"/>
+          <w:szCs w:val="28"/>
+          <w:lang w:val="en-US"/>
+        </w:rPr>
+        <w:t>Sprite</w:t>
+      </w:r>
+      <w:r>
+        <w:rPr>
+          <w:sz w:val="28"/>
+          <w:szCs w:val="28"/>
+        </w:rPr>
+        <w:t>&lt;</w:t>
+      </w:r>
+      <w:r>
+        <w:rPr>
+          <w:sz w:val="28"/>
+          <w:szCs w:val="28"/>
+          <w:lang w:val="en-US"/>
+        </w:rPr>
+        <w:t>int</w:t>
+      </w:r>
+      <w:r>
+        <w:rPr>
+          <w:sz w:val="28"/>
+          <w:szCs w:val="28"/>
+        </w:rPr>
+        <w:t xml:space="preserve">&gt;. </w:t>
+      </w:r>
+      <w:r>
+        <w:rPr>
+          <w:sz w:val="28"/>
+          <w:szCs w:val="28"/>
+        </w:rPr>
+        <w:t xml:space="preserve">Типы данных в шаблоне класса спрайт означает количество и типы аргументов, используемые для анимации спрайта. В данном случае задается только параметр координаты по оси Икс типа </w:t>
+      </w:r>
+      <w:r>
+        <w:rPr>
+          <w:sz w:val="28"/>
+          <w:szCs w:val="28"/>
+          <w:lang w:val="en-US"/>
+        </w:rPr>
+        <w:t>int</w:t>
+      </w:r>
+      <w:r>
+        <w:rPr>
+          <w:sz w:val="28"/>
+          <w:szCs w:val="28"/>
+        </w:rPr>
+        <w:t xml:space="preserve">. </w:t>
+      </w:r>
+      <w:r>
+        <w:rPr>
+          <w:sz w:val="28"/>
+          <w:szCs w:val="28"/>
+        </w:rPr>
+        <w:t xml:space="preserve">Поле </w:t>
+      </w:r>
+      <w:r>
+        <w:rPr>
+          <w:sz w:val="28"/>
+          <w:szCs w:val="28"/>
+          <w:lang w:val="en-US"/>
+        </w:rPr>
+        <w:t>speed</w:t>
+      </w:r>
+      <w:r>
+        <w:rPr>
+          <w:sz w:val="28"/>
+          <w:szCs w:val="28"/>
+        </w:rPr>
+        <w:t xml:space="preserve"> </w:t>
+      </w:r>
+      <w:r>
+        <w:rPr>
+          <w:sz w:val="28"/>
+          <w:szCs w:val="28"/>
+        </w:rPr>
+        <w:t xml:space="preserve">соответствует приращению координаты за один такт отрисовки, первоначально он равен 1, что соответствует скорости 1 пиксель за такт в положительном направлении. Перегружается метод </w:t>
+      </w:r>
+      <w:r>
+        <w:rPr>
+          <w:sz w:val="28"/>
+          <w:szCs w:val="28"/>
+          <w:lang w:val="en-US"/>
+        </w:rPr>
+        <w:t>render</w:t>
+      </w:r>
+      <w:r>
+        <w:rPr>
+          <w:sz w:val="28"/>
+          <w:szCs w:val="28"/>
+        </w:rPr>
+        <w:t xml:space="preserve"> </w:t>
+      </w:r>
+      <w:r>
+        <w:rPr>
+          <w:sz w:val="28"/>
+          <w:szCs w:val="28"/>
+        </w:rPr>
+        <w:t xml:space="preserve">родительского класса для </w:t>
+      </w:r>
+      <w:r>
+        <w:rPr>
+          <w:sz w:val="28"/>
+          <w:szCs w:val="28"/>
+        </w:rPr>
+        <w:t xml:space="preserve">задания поведения спрайтов. Так, каждый такт к координате прибавляется «скорость», для каждого спрайта на экране вызывается метод </w:t>
+      </w:r>
+      <w:r>
+        <w:rPr>
+          <w:sz w:val="28"/>
+          <w:szCs w:val="28"/>
+          <w:lang w:val="en-US"/>
+        </w:rPr>
+        <w:t>animate</w:t>
+      </w:r>
+      <w:r>
+        <w:rPr>
+          <w:sz w:val="28"/>
+          <w:szCs w:val="28"/>
+        </w:rPr>
+        <w:t xml:space="preserve">, </w:t>
+      </w:r>
+      <w:r>
+        <w:rPr>
+          <w:sz w:val="28"/>
+          <w:szCs w:val="28"/>
+        </w:rPr>
+        <w:t xml:space="preserve">пересчитывающий их положение. На новом положении спрайтов на исходном изображении рисуется круг, отображающий траекторию спрайтов на экране. В конце вызывается метод </w:t>
+      </w:r>
+      <w:r>
+        <w:rPr>
+          <w:sz w:val="28"/>
+          <w:szCs w:val="28"/>
+          <w:lang w:val="en-US"/>
+        </w:rPr>
+        <w:t>render</w:t>
+      </w:r>
+      <w:r>
+        <w:rPr>
+          <w:sz w:val="28"/>
+          <w:szCs w:val="28"/>
+        </w:rPr>
+        <w:t xml:space="preserve"> </w:t>
+      </w:r>
+      <w:r>
+        <w:rPr>
+          <w:sz w:val="28"/>
+          <w:szCs w:val="28"/>
+        </w:rPr>
+        <w:t>родительского класса, отрисовывающий сами спрайты. Также, при пересечении спрайтом границ экрана, его скорость инвертируется.</w:t>
+      </w:r>
+    </w:p>
+    <w:p>
+      <w:pPr>
+        <w:jc w:val="both"/>
+        <w:rPr>
+          <w:sz w:val="28"/>
+          <w:szCs w:val="28"/>
+        </w:rPr>
+      </w:pPr>
+      <w:r>
+        <w:rPr>
+          <w:sz w:val="28"/>
+          <w:szCs w:val="28"/>
+        </w:rPr>
+        <w:drawing>
+          <wp:inline distT="0" distB="0" distL="0" distR="0" wp14:anchorId="5626834E" wp14:editId="028F9CFC">
+            <wp:extent cx="5940425" cy="3248025"/>
+            <wp:effectExtent l="0" t="0" r="3175" b="9525"/>
+            <wp:docPr id="1897112746" name="Рисунок 1"/>
+            <wp:cNvGraphicFramePr>
+              <a:graphicFrameLocks xmlns:a="http://schemas.openxmlformats.org/drawingml/2006/main" noChangeAspect="1"/>
+            </wp:cNvGraphicFramePr>
+            <a:graphic xmlns:a="http://schemas.openxmlformats.org/drawingml/2006/main">
+              <a:graphicData uri="http://schemas.openxmlformats.org/drawingml/2006/picture">
+                <pic:pic xmlns:pic="http://schemas.openxmlformats.org/drawingml/2006/picture">
+                  <pic:nvPicPr>
+                    <pic:cNvPr id="1897112746" name=""/>
+                    <pic:cNvPicPr/>
+                  </pic:nvPicPr>
+                  <pic:blipFill>
+                    <a:blip r:embed="rId10"/>
+                    <a:stretch>
+                      <a:fillRect/>
+                    </a:stretch>
+                  </pic:blipFill>
+                  <pic:spPr>
+                    <a:xfrm>
+                      <a:off x="0" y="0"/>
+                      <a:ext cx="5940425" cy="3248025"/>
+                    </a:xfrm>
+                    <a:prstGeom prst="rect">
+                      <a:avLst/>
+                    </a:prstGeom>
+                  </pic:spPr>
+                </pic:pic>
+              </a:graphicData>
+            </a:graphic>
+          </wp:inline>
+        </w:drawing>
+      </w:r>
+    </w:p>
+    <w:p>
+      <w:pPr>
+        <w:jc w:val="both"/>
+        <w:rPr>
+          <w:sz w:val="28"/>
+          <w:szCs w:val="28"/>
+        </w:rPr>
+      </w:pPr>
+      <w:r>
+        <w:rPr>
+          <w:sz w:val="28"/>
+          <w:szCs w:val="28"/>
+        </w:rPr>
+        <w:lastRenderedPageBreak/>
+        <w:t xml:space="preserve">В функции </w:t>
+      </w:r>
+      <w:r>
+        <w:rPr>
+          <w:sz w:val="28"/>
+          <w:szCs w:val="28"/>
+          <w:lang w:val="en-US"/>
+        </w:rPr>
+        <w:t>main</w:t>
+      </w:r>
+      <w:r>
+        <w:rPr>
+          <w:sz w:val="28"/>
+          <w:szCs w:val="28"/>
+        </w:rPr>
+        <w:t xml:space="preserve"> остается создать объект класса </w:t>
+      </w:r>
+      <w:r>
+        <w:rPr>
+          <w:sz w:val="28"/>
+          <w:szCs w:val="28"/>
+        </w:rPr>
+        <w:t>SimpleSpriteApp</w:t>
+      </w:r>
+      <w:r>
+        <w:rPr>
+          <w:sz w:val="28"/>
+          <w:szCs w:val="28"/>
+        </w:rPr>
+        <w:t xml:space="preserve">, </w:t>
+      </w:r>
+      <w:r>
+        <w:rPr>
+          <w:sz w:val="28"/>
+          <w:szCs w:val="28"/>
+        </w:rPr>
+        <w:t xml:space="preserve">добавить на него спрайты, для которых будет задана функция анимации, а после в цикле отображать отрисованные кадры на экране. В момент пересечения спрайтами центра экрана делается снимок экрана, а при нажатии на клавишу </w:t>
+      </w:r>
+      <w:r>
+        <w:rPr>
+          <w:sz w:val="28"/>
+          <w:szCs w:val="28"/>
+          <w:lang w:val="en-US"/>
+        </w:rPr>
+        <w:t>Esc</w:t>
+      </w:r>
+      <w:r>
+        <w:rPr>
+          <w:sz w:val="28"/>
+          <w:szCs w:val="28"/>
+        </w:rPr>
+        <w:t xml:space="preserve"> </w:t>
+      </w:r>
+      <w:r>
+        <w:rPr>
+          <w:sz w:val="28"/>
+          <w:szCs w:val="28"/>
+        </w:rPr>
+        <w:t>клавиатуры, происходит выход из программы.</w:t>
+      </w:r>
+    </w:p>
+    <w:p>
+      <w:pPr>
+        <w:jc w:val="both"/>
+        <w:rPr>
+          <w:sz w:val="28"/>
+          <w:szCs w:val="28"/>
+        </w:rPr>
+      </w:pPr>
+      <w:r>
+        <w:rPr>
+          <w:sz w:val="28"/>
+          <w:szCs w:val="28"/>
+        </w:rPr>
+        <w:drawing>
+          <wp:inline distT="0" distB="0" distL="0" distR="0" wp14:anchorId="3A3CCC35" wp14:editId="1F579E69">
+            <wp:extent cx="5940425" cy="3286125"/>
+            <wp:effectExtent l="0" t="0" r="3175" b="9525"/>
+            <wp:docPr id="207357165" name="Рисунок 1" descr="Изображение выглядит как текст, снимок экрана, Шрифт, программное обеспечение&#10;&#10;Автоматически созданное описание"/>
+            <wp:cNvGraphicFramePr>
+              <a:graphicFrameLocks xmlns:a="http://schemas.openxmlformats.org/drawingml/2006/main" noChangeAspect="1"/>
+            </wp:cNvGraphicFramePr>
+            <a:graphic xmlns:a="http://schemas.openxmlformats.org/drawingml/2006/main">
+              <a:graphicData uri="http://schemas.openxmlformats.org/drawingml/2006/picture">
+                <pic:pic xmlns:pic="http://schemas.openxmlformats.org/drawingml/2006/picture">
+                  <pic:nvPicPr>
+                    <pic:cNvPr id="207357165" name="Рисунок 1" descr="Изображение выглядит как текст, снимок экрана, Шрифт, программное обеспечение&#10;&#10;Автоматически созданное описание"/>
+                    <pic:cNvPicPr/>
+                  </pic:nvPicPr>
+                  <pic:blipFill>
+                    <a:blip r:embed="rId11"/>
+                    <a:stretch>
+                      <a:fillRect/>
+                    </a:stretch>
+                  </pic:blipFill>
+                  <pic:spPr>
+                    <a:xfrm>
+                      <a:off x="0" y="0"/>
+                      <a:ext cx="5940425" cy="3286125"/>
+                    </a:xfrm>
+                    <a:prstGeom prst="rect">
+                      <a:avLst/>
+                    </a:prstGeom>
+                  </pic:spPr>
+                </pic:pic>
+              </a:graphicData>
+            </a:graphic>
+          </wp:inline>
+        </w:drawing>
+      </w:r>
+    </w:p>
+    <w:p>
+      <w:pPr>
+        <w:jc w:val="both"/>
+        <w:rPr>
+          <w:sz w:val="28"/>
+          <w:szCs w:val="28"/>
+        </w:rPr>
+      </w:pPr>
+      <w:r>
+        <w:rPr>
+          <w:sz w:val="28"/>
+          <w:szCs w:val="28"/>
+        </w:rPr>
+        <w:t>Результаты работы программы показаны в приложенном видео.</w:t>
+      </w:r>
+    </w:p>
+    <w:p>
+      <w:pPr>
+        <w:jc w:val="both"/>
+        <w:rPr>
+          <w:sz w:val="28"/>
+          <w:szCs w:val="28"/>
+        </w:rPr>
+      </w:pPr>
+    </w:p>
+    <w:p>
+      <w:pPr>
+        <w:jc w:val="both"/>
+        <w:rPr>
+          <w:sz w:val="28"/>
+          <w:szCs w:val="28"/>
+        </w:rPr>
+      </w:pPr>
+      <w:r>
+        <w:rPr>
+          <w:sz w:val="28"/>
+          <w:szCs w:val="28"/>
+        </w:rPr>
+        <w:t xml:space="preserve">Для второго задания были использованы базовые классы, описанные ранее. Для тел был унаследован класс </w:t>
+      </w:r>
+      <w:r>
+        <w:rPr>
+          <w:sz w:val="28"/>
+          <w:szCs w:val="28"/>
+          <w:lang w:val="en-US"/>
+        </w:rPr>
+        <w:t>Body</w:t>
+      </w:r>
+      <w:r>
+        <w:rPr>
+          <w:sz w:val="28"/>
+          <w:szCs w:val="28"/>
+        </w:rPr>
+        <w:t xml:space="preserve">. </w:t>
+      </w:r>
+      <w:r>
+        <w:rPr>
+          <w:sz w:val="28"/>
+          <w:szCs w:val="28"/>
+        </w:rPr>
+        <w:t>Кроме базовых полей, в них были добавлены данные о массе тела и составляющих скорости.</w:t>
+      </w:r>
+    </w:p>
+    <w:p>
+      <w:pPr>
+        <w:jc w:val="both"/>
+        <w:rPr>
+          <w:sz w:val="28"/>
+          <w:szCs w:val="28"/>
+        </w:rPr>
+      </w:pPr>
+      <w:r>
+        <w:rPr>
+          <w:sz w:val="28"/>
+          <w:szCs w:val="28"/>
+        </w:rPr>
+        <w:drawing>
+          <wp:inline distT="0" distB="0" distL="0" distR="0" wp14:anchorId="2062B835" wp14:editId="4E8B5C6A">
+            <wp:extent cx="5940425" cy="1495425"/>
+            <wp:effectExtent l="0" t="0" r="3175" b="9525"/>
+            <wp:docPr id="637128974" name="Рисунок 1" descr="Изображение выглядит как текст, Шрифт, линия, снимок экрана&#10;&#10;Автоматически созданное описание"/>
+            <wp:cNvGraphicFramePr>
+              <a:graphicFrameLocks xmlns:a="http://schemas.openxmlformats.org/drawingml/2006/main" noChangeAspect="1"/>
+            </wp:cNvGraphicFramePr>
+            <a:graphic xmlns:a="http://schemas.openxmlformats.org/drawingml/2006/main">
+              <a:graphicData uri="http://schemas.openxmlformats.org/drawingml/2006/picture">
+                <pic:pic xmlns:pic="http://schemas.openxmlformats.org/drawingml/2006/picture">
+                  <pic:nvPicPr>
+                    <pic:cNvPr id="637128974" name="Рисунок 1" descr="Изображение выглядит как текст, Шрифт, линия, снимок экрана&#10;&#10;Автоматически созданное описание"/>
+                    <pic:cNvPicPr/>
+                  </pic:nvPicPr>
+                  <pic:blipFill>
+                    <a:blip r:embed="rId12"/>
+                    <a:stretch>
+                      <a:fillRect/>
+                    </a:stretch>
+                  </pic:blipFill>
+                  <pic:spPr>
+                    <a:xfrm>
+                      <a:off x="0" y="0"/>
+                      <a:ext cx="5940425" cy="1495425"/>
+                    </a:xfrm>
+                    <a:prstGeom prst="rect">
+                      <a:avLst/>
+                    </a:prstGeom>
+                  </pic:spPr>
+                </pic:pic>
+              </a:graphicData>
+            </a:graphic>
+          </wp:inline>
+        </w:drawing>
+      </w:r>
+      <w:r>
+        <w:rPr>
+          <w:sz w:val="28"/>
+          <w:szCs w:val="28"/>
+        </w:rPr>
+        <w:t xml:space="preserve"> В классе </w:t>
+      </w:r>
+      <w:r>
+        <w:rPr>
+          <w:sz w:val="28"/>
+          <w:szCs w:val="28"/>
+        </w:rPr>
+        <w:t>NBodyApp</w:t>
+      </w:r>
+      <w:r>
+        <w:rPr>
+          <w:sz w:val="28"/>
+          <w:szCs w:val="28"/>
+        </w:rPr>
+        <w:t xml:space="preserve"> </w:t>
+      </w:r>
+      <w:r>
+        <w:rPr>
+          <w:sz w:val="28"/>
+          <w:szCs w:val="28"/>
+        </w:rPr>
+        <w:t xml:space="preserve">в функции </w:t>
+      </w:r>
+      <w:r>
+        <w:rPr>
+          <w:sz w:val="28"/>
+          <w:szCs w:val="28"/>
+          <w:lang w:val="en-US"/>
+        </w:rPr>
+        <w:t>render</w:t>
+      </w:r>
+      <w:r>
+        <w:rPr>
+          <w:sz w:val="28"/>
+          <w:szCs w:val="28"/>
+        </w:rPr>
+        <w:t xml:space="preserve"> </w:t>
+      </w:r>
+      <w:r>
+        <w:rPr>
+          <w:sz w:val="28"/>
+          <w:szCs w:val="28"/>
+        </w:rPr>
+        <w:t xml:space="preserve">был создан алгоритм, позволяющий рассчитывать равнодействующую сил притяжения от других тел на экране для каждого из тел, скорость тела изменялась в соответствии с вычисленным ускорением за промежуток времени, который задавался локальной переменной </w:t>
+      </w:r>
+      <w:r>
+        <w:rPr>
+          <w:sz w:val="28"/>
+          <w:szCs w:val="28"/>
+          <w:lang w:val="en-US"/>
+        </w:rPr>
+        <w:t>dt</w:t>
+      </w:r>
+      <w:r>
+        <w:rPr>
+          <w:sz w:val="28"/>
+          <w:szCs w:val="28"/>
+        </w:rPr>
+        <w:t>.</w:t>
+      </w:r>
+      <w:r>
+        <w:rPr>
+          <w:sz w:val="28"/>
+          <w:szCs w:val="28"/>
+        </w:rPr>
+        <w:t xml:space="preserve"> С ее помощью можно управлять скоростью работы </w:t>
+      </w:r>
+      <w:r>
+        <w:rPr>
+          <w:sz w:val="28"/>
+          <w:szCs w:val="28"/>
+        </w:rPr>
+        <w:lastRenderedPageBreak/>
+        <w:t>симуляции. Далее позиция каждого из тел пересчитывалась в соответствии с расстоянием, пройденным ими за все тот же промежуток времени</w:t>
+      </w:r>
+      <w:r>
+        <w:rPr>
+          <w:sz w:val="28"/>
+          <w:szCs w:val="28"/>
+        </w:rPr>
+        <w:t>.</w:t>
+      </w:r>
+    </w:p>
+    <w:p>
+      <w:pPr>
+        <w:jc w:val="center"/>
+        <w:rPr>
+          <w:sz w:val="28"/>
+          <w:szCs w:val="28"/>
+        </w:rPr>
+      </w:pPr>
+      <w:r>
+        <w:rPr>
+          <w:sz w:val="28"/>
+          <w:szCs w:val="28"/>
+        </w:rPr>
+        <w:drawing>
+          <wp:inline distT="0" distB="0" distL="0" distR="0" wp14:anchorId="038249F7" wp14:editId="7B076AEB">
+            <wp:extent cx="3499945" cy="3526507"/>
+            <wp:effectExtent l="0" t="0" r="5715" b="0"/>
+            <wp:docPr id="1705836439" name="Рисунок 1" descr="Изображение выглядит как текст, снимок экрана, число, Шрифт&#10;&#10;Автоматически созданное описание"/>
+            <wp:cNvGraphicFramePr>
+              <a:graphicFrameLocks xmlns:a="http://schemas.openxmlformats.org/drawingml/2006/main" noChangeAspect="1"/>
+            </wp:cNvGraphicFramePr>
+            <a:graphic xmlns:a="http://schemas.openxmlformats.org/drawingml/2006/main">
+              <a:graphicData uri="http://schemas.openxmlformats.org/drawingml/2006/picture">
+                <pic:pic xmlns:pic="http://schemas.openxmlformats.org/drawingml/2006/picture">
+                  <pic:nvPicPr>
+                    <pic:cNvPr id="1705836439" name="Рисунок 1" descr="Изображение выглядит как текст, снимок экрана, число, Шрифт&#10;&#10;Автоматически созданное описание"/>
+                    <pic:cNvPicPr/>
+                  </pic:nvPicPr>
+                  <pic:blipFill>
+                    <a:blip r:embed="rId13"/>
+                    <a:stretch>
+                      <a:fillRect/>
+                    </a:stretch>
+                  </pic:blipFill>
+                  <pic:spPr>
+                    <a:xfrm>
+                      <a:off x="0" y="0"/>
+                      <a:ext cx="3511063" cy="3537710"/>
+                    </a:xfrm>
+                    <a:prstGeom prst="rect">
+                      <a:avLst/>
+                    </a:prstGeom>
+                  </pic:spPr>
+                </pic:pic>
+              </a:graphicData>
+            </a:graphic>
+          </wp:inline>
+        </w:drawing>
+      </w:r>
+    </w:p>
+    <w:p>
+      <w:pPr>
+        <w:jc w:val="both"/>
+        <w:rPr>
+          <w:sz w:val="28"/>
+          <w:szCs w:val="28"/>
+        </w:rPr>
+      </w:pPr>
+      <w:r>
+        <w:rPr>
+          <w:sz w:val="28"/>
+          <w:szCs w:val="28"/>
+        </w:rPr>
+        <w:t>Аналогично предыдущему заданию, в главной функции были созданы объекты тел с определенными значениями масс, скоростей и начальных положений и отрисованы в цикле.</w:t>
+      </w:r>
+    </w:p>
+    <w:p>
+      <w:pPr>
+        <w:jc w:val="both"/>
+        <w:rPr>
+          <w:sz w:val="28"/>
+          <w:szCs w:val="28"/>
+        </w:rPr>
+      </w:pPr>
+      <w:r>
+        <w:rPr>
+          <w:sz w:val="28"/>
+          <w:szCs w:val="28"/>
+        </w:rPr>
+        <w:drawing>
+          <wp:inline distT="0" distB="0" distL="0" distR="0" wp14:anchorId="75DE132E" wp14:editId="3BB511C0">
+            <wp:extent cx="5940425" cy="3415030"/>
+            <wp:effectExtent l="0" t="0" r="3175" b="0"/>
+            <wp:docPr id="1168416367" name="Рисунок 1" descr="Изображение выглядит как текст, снимок экрана, программное обеспечение, число&#10;&#10;Автоматически созданное описание"/>
+            <wp:cNvGraphicFramePr>
+              <a:graphicFrameLocks xmlns:a="http://schemas.openxmlformats.org/drawingml/2006/main" noChangeAspect="1"/>
+            </wp:cNvGraphicFramePr>
+            <a:graphic xmlns:a="http://schemas.openxmlformats.org/drawingml/2006/main">
+              <a:graphicData uri="http://schemas.openxmlformats.org/drawingml/2006/picture">
+                <pic:pic xmlns:pic="http://schemas.openxmlformats.org/drawingml/2006/picture">
+                  <pic:nvPicPr>
+                    <pic:cNvPr id="1168416367" name="Рисунок 1" descr="Изображение выглядит как текст, снимок экрана, программное обеспечение, число&#10;&#10;Автоматически созданное описание"/>
+                    <pic:cNvPicPr/>
+                  </pic:nvPicPr>
+                  <pic:blipFill>
+                    <a:blip r:embed="rId14"/>
+                    <a:stretch>
+                      <a:fillRect/>
+                    </a:stretch>
+                  </pic:blipFill>
+                  <pic:spPr>
+                    <a:xfrm>
+                      <a:off x="0" y="0"/>
+                      <a:ext cx="5940425" cy="3415030"/>
+                    </a:xfrm>
+                    <a:prstGeom prst="rect">
+                      <a:avLst/>
+                    </a:prstGeom>
+                  </pic:spPr>
+                </pic:pic>
+              </a:graphicData>
+            </a:graphic>
+          </wp:inline>
+        </w:drawing>
+      </w:r>
+    </w:p>
+    <w:p>
+      <w:pPr>
+        <w:jc w:val="both"/>
+        <w:rPr>
+          <w:sz w:val="28"/>
+          <w:szCs w:val="28"/>
+        </w:rPr>
+      </w:pPr>
+      <w:r>
+        <w:rPr>
+          <w:sz w:val="28"/>
+          <w:szCs w:val="28"/>
+        </w:rPr>
+        <w:t>Результаты работы программы, созданной в задании 2 представлены в приложенном видео.</w:t>
+      </w:r>
     </w:p>
     <w:sectPr>
       <w:pgSz w:w="11906" w:h="16838"/>

</xml_diff>